<commit_message>
index and cv updated
</commit_message>
<xml_diff>
--- a/assests/images/bhupendra-cv.docx
+++ b/assests/images/bhupendra-cv.docx
@@ -112,12 +112,25 @@
       </w:r>
       <w:r>
         <w:br/>
-        <w:t>- Tools: Git, GitHub, Chrome DevTools, VS Code</w:t>
+        <w:t xml:space="preserve">- Tools: Git, GitHub, Chrome </w:t>
+      </w:r>
+      <w:proofErr w:type="spellStart"/>
+      <w:r>
+        <w:t>DevTools</w:t>
+      </w:r>
+      <w:proofErr w:type="spellEnd"/>
+      <w:r>
+        <w:t>, VS Code</w:t>
       </w:r>
       <w:r>
         <w:br/>
-        <w:t>- Performance: Lazy Loading, Memoization</w:t>
+        <w:t xml:space="preserve">- Performance: Lazy Loading, </w:t>
       </w:r>
+      <w:proofErr w:type="spellStart"/>
+      <w:r>
+        <w:t>Memoization</w:t>
+      </w:r>
+      <w:proofErr w:type="spellEnd"/>
       <w:r>
         <w:br/>
         <w:t xml:space="preserve">- Others: </w:t>
@@ -148,11 +161,26 @@
       </w:r>
     </w:p>
     <w:p>
+      <w:proofErr w:type="spellStart"/>
+      <w:proofErr w:type="gramStart"/>
       <w:r>
         <w:t>TeamXml</w:t>
       </w:r>
+      <w:proofErr w:type="spellEnd"/>
       <w:r>
-        <w:t>(team india web design)</w:t>
+        <w:t>(</w:t>
+      </w:r>
+      <w:proofErr w:type="gramEnd"/>
+      <w:r>
+        <w:t xml:space="preserve">team </w:t>
+      </w:r>
+      <w:proofErr w:type="spellStart"/>
+      <w:r>
+        <w:t>india</w:t>
+      </w:r>
+      <w:proofErr w:type="spellEnd"/>
+      <w:r>
+        <w:t xml:space="preserve"> web design)</w:t>
       </w:r>
       <w:r>
         <w:t xml:space="preserve"> Technologies – Frontend Developer</w:t>
@@ -180,22 +208,48 @@
         <w:t>RRBM University</w:t>
       </w:r>
       <w:r>
-        <w:t xml:space="preserve"> (Alwar Rajasthan),</w:t>
+        <w:t xml:space="preserve"> (Alwar Rajasthan</w:t>
+      </w:r>
+      <w:proofErr w:type="gramStart"/>
+      <w:r>
+        <w:t>),</w:t>
       </w:r>
       <w:r>
         <w:t>BCA</w:t>
       </w:r>
+      <w:proofErr w:type="gramEnd"/>
       <w:r>
         <w:t xml:space="preserve"> </w:t>
       </w:r>
       <w:r>
         <w:t>(</w:t>
       </w:r>
+      <w:proofErr w:type="spellStart"/>
       <w:r>
-        <w:t xml:space="preserve">Bachelor's Of Computer Application </w:t>
+        <w:t>Bachelor's</w:t>
+      </w:r>
+      <w:proofErr w:type="spellEnd"/>
+      <w:r>
+        <w:t xml:space="preserve"> </w:t>
+      </w:r>
+      <w:proofErr w:type="gramStart"/>
+      <w:r>
+        <w:t>Of</w:t>
+      </w:r>
+      <w:proofErr w:type="gramEnd"/>
+      <w:r>
+        <w:t xml:space="preserve"> Computer </w:t>
+      </w:r>
+      <w:proofErr w:type="gramStart"/>
+      <w:r>
+        <w:t xml:space="preserve">Application </w:t>
       </w:r>
       <w:r>
-        <w:t xml:space="preserve">) </w:t>
+        <w:t>)</w:t>
+      </w:r>
+      <w:proofErr w:type="gramEnd"/>
+      <w:r>
+        <w:t xml:space="preserve"> </w:t>
       </w:r>
       <w:r>
         <w:t xml:space="preserve">- 2017 – 2020 </w:t>
@@ -210,16 +264,18 @@
         <w:t>RBSE</w:t>
       </w:r>
       <w:r>
-        <w:t xml:space="preserve"> (Board Of Rajasthan), 12th - 2016 – 2017</w:t>
+        <w:t xml:space="preserve"> (Board </w:t>
+      </w:r>
+      <w:proofErr w:type="gramStart"/>
+      <w:r>
+        <w:t>Of</w:t>
+      </w:r>
+      <w:proofErr w:type="gramEnd"/>
+      <w:r>
+        <w:t xml:space="preserve"> Rajasthan), 12th - 2016 – 2017</w:t>
       </w:r>
     </w:p>
     <w:p>
-      <w:pPr>
-        <w:rPr>
-          <w:b/>
-          <w:bCs/>
-        </w:rPr>
-      </w:pPr>
       <w:r>
         <w:rPr>
           <w:b/>
@@ -228,14 +284,32 @@
         <w:t xml:space="preserve">RBSE </w:t>
       </w:r>
       <w:r>
-        <w:t>(Board Of Rajasthan), 10th - 2015 – 2016</w:t>
+        <w:t xml:space="preserve">(Board </w:t>
       </w:r>
+      <w:proofErr w:type="gramStart"/>
+      <w:r>
+        <w:t>Of</w:t>
+      </w:r>
+      <w:proofErr w:type="gramEnd"/>
+      <w:r>
+        <w:t xml:space="preserve"> Rajasthan), 10th - 2015 – 2016</w:t>
+      </w:r>
+    </w:p>
+    <w:p/>
+    <w:p>
+      <w:pPr>
+        <w:rPr>
+          <w:b/>
+          <w:bCs/>
+        </w:rPr>
+      </w:pPr>
     </w:p>
     <w:p>
       <w:pPr>
         <w:pStyle w:val="Heading2"/>
       </w:pPr>
       <w:r>
+        <w:lastRenderedPageBreak/>
         <w:t xml:space="preserve">Key </w:t>
       </w:r>
       <w:r>
@@ -244,11 +318,7 @@
     </w:p>
     <w:p>
       <w:r>
-        <w:t xml:space="preserve">While working as a Frontend Developer, I have been responsible for delivering full-scale web applications, collaborating with cross-functional teams, and ensuring high-performance, responsive, and maintainable code. Some of my key responsibilities and </w:t>
-      </w:r>
-      <w:r>
-        <w:lastRenderedPageBreak/>
-        <w:t>projects include:</w:t>
+        <w:t>While working as a Frontend Developer, I have been responsible for delivering full-scale web applications, collaborating with cross-functional teams, and ensuring high-performance, responsive, and maintainable code. Some of my key responsibilities and projects include:</w:t>
       </w:r>
       <w:r>
         <w:br/>
@@ -624,7 +694,23 @@
     </w:p>
     <w:p>
       <w:r>
-        <w:t>TML5, CSS3, Bootstrap, Sass, JavaScript, jQuery, ReactJS, React Native, Redux, Redux Thunk, React Router, React Hooks, GSAP, ES6+ JavaScript, Lazy Loading, Code Splitting, Performance Optimization, Unit Testing, Jest, Vitest, Cross-Browser Compatibility, SEO Best Practices, Git, UX/UI Collaboration, Form Validation, REST API (Axios, Fetch), DOM Manipulation</w:t>
+        <w:t xml:space="preserve">TML5, CSS3, Bootstrap, Sass, JavaScript, jQuery, ReactJS, React Native, Redux, Redux </w:t>
+      </w:r>
+      <w:proofErr w:type="spellStart"/>
+      <w:r>
+        <w:t>Thunk</w:t>
+      </w:r>
+      <w:proofErr w:type="spellEnd"/>
+      <w:r>
+        <w:t xml:space="preserve">, React Router, React Hooks, GSAP, ES6+ JavaScript, Lazy Loading, Code Splitting, Performance Optimization, Unit Testing, Jest, </w:t>
+      </w:r>
+      <w:proofErr w:type="spellStart"/>
+      <w:r>
+        <w:t>Vitest</w:t>
+      </w:r>
+      <w:proofErr w:type="spellEnd"/>
+      <w:r>
+        <w:t>, Cross-Browser Compatibility, SEO Best Practices, Git, UX/UI Collaboration, Form Validation, REST API (Axios, Fetch), DOM Manipulation</w:t>
       </w:r>
       <w:r>
         <w:t>, Design Pattern, React Design Pattern</w:t>

</xml_diff>